<commit_message>
Updated comparison - section 5
</commit_message>
<xml_diff>
--- a/CompetitiveAnalysis.docx
+++ b/CompetitiveAnalysis.docx
@@ -3,22 +3,6 @@
 <w:document xmlns:wpc="http://schemas.microsoft.com/office/word/2010/wordprocessingCanvas" xmlns:mc="http://schemas.openxmlformats.org/markup-compatibility/2006" xmlns:o="urn:schemas-microsoft-com:office:office" xmlns:r="http://schemas.openxmlformats.org/officeDocument/2006/relationships" xmlns:m="http://schemas.openxmlformats.org/officeDocument/2006/math" xmlns:v="urn:schemas-microsoft-com:vml" xmlns:wp14="http://schemas.microsoft.com/office/word/2010/wordprocessingDrawing" xmlns:wp="http://schemas.openxmlformats.org/drawingml/2006/wordprocessingDrawing" xmlns:w10="urn:schemas-microsoft-com:office:word" xmlns:w="http://schemas.openxmlformats.org/wordprocessingml/2006/main" xmlns:w14="http://schemas.microsoft.com/office/word/2010/wordml" xmlns:wpg="http://schemas.microsoft.com/office/word/2010/wordprocessingGroup" xmlns:wpi="http://schemas.microsoft.com/office/word/2010/wordprocessingInk" xmlns:wne="http://schemas.microsoft.com/office/word/2006/wordml" xmlns:wps="http://schemas.microsoft.com/office/word/2010/wordprocessingShape" mc:Ignorable="w14 wp14">
   <w:body>
     <w:p>
-      <w:bookmarkStart w:id="0" w:name="_GoBack"/>
-      <w:bookmarkEnd w:id="0"/>
-    </w:p>
-    <w:p>
-      <w:pPr>
-        <w:pStyle w:val="Heading1"/>
-      </w:pPr>
-      <w:r>
-        <w:t>Competitive Analysis</w:t>
-      </w:r>
-      <w:r>
-        <w:t>:</w:t>
-      </w:r>
-    </w:p>
-    <w:p/>
-    <w:p>
       <w:pPr>
         <w:rPr>
           <w:sz w:val="24"/>
@@ -30,14 +14,7 @@
           <w:sz w:val="24"/>
           <w:szCs w:val="24"/>
         </w:rPr>
-        <w:t>Following is an overview of comparison between similar products found in the market</w:t>
-      </w:r>
-      <w:r>
-        <w:rPr>
-          <w:sz w:val="24"/>
-          <w:szCs w:val="24"/>
-        </w:rPr>
-        <w:t>:</w:t>
+        <w:t>Following is an overview of comparison between similar products found in the market:</w:t>
       </w:r>
     </w:p>
     <w:p>
@@ -57,10 +34,9 @@
       </w:tblPr>
       <w:tblGrid>
         <w:gridCol w:w="4320"/>
-        <w:gridCol w:w="1080"/>
-        <w:gridCol w:w="1309"/>
-        <w:gridCol w:w="1408"/>
-        <w:gridCol w:w="1087"/>
+        <w:gridCol w:w="1440"/>
+        <w:gridCol w:w="1495"/>
+        <w:gridCol w:w="1440"/>
       </w:tblGrid>
       <w:tr>
         <w:trPr>
@@ -87,7 +63,7 @@
         </w:tc>
         <w:tc>
           <w:tcPr>
-            <w:tcW w:w="1080" w:type="dxa"/>
+            <w:tcW w:w="1440" w:type="dxa"/>
             <w:vAlign w:val="center"/>
           </w:tcPr>
           <w:p>
@@ -107,7 +83,7 @@
         </w:tc>
         <w:tc>
           <w:tcPr>
-            <w:tcW w:w="1309" w:type="dxa"/>
+            <w:tcW w:w="1440" w:type="dxa"/>
             <w:vAlign w:val="center"/>
           </w:tcPr>
           <w:p>
@@ -123,11 +99,17 @@
               <w:t>Goodreads</w:t>
             </w:r>
             <w:proofErr w:type="spellEnd"/>
-          </w:p>
-        </w:tc>
-        <w:tc>
-          <w:tcPr>
-            <w:tcW w:w="1408" w:type="dxa"/>
+            <w:r>
+              <w:rPr>
+                <w:vertAlign w:val="superscript"/>
+              </w:rPr>
+              <w:t>[1]</w:t>
+            </w:r>
+          </w:p>
+        </w:tc>
+        <w:tc>
+          <w:tcPr>
+            <w:tcW w:w="1440" w:type="dxa"/>
             <w:vAlign w:val="center"/>
           </w:tcPr>
           <w:p>
@@ -140,29 +122,15 @@
             </w:pPr>
             <w:proofErr w:type="spellStart"/>
             <w:r>
-              <w:t>iBookworm</w:t>
+              <w:t>Wattpad</w:t>
             </w:r>
             <w:proofErr w:type="spellEnd"/>
-          </w:p>
-        </w:tc>
-        <w:tc>
-          <w:tcPr>
-            <w:tcW w:w="1087" w:type="dxa"/>
-            <w:vAlign w:val="center"/>
-          </w:tcPr>
-          <w:p>
-            <w:pPr>
-              <w:tabs>
-                <w:tab w:val="left" w:pos="954"/>
-              </w:tabs>
-              <w:jc w:val="center"/>
-              <w:cnfStyle w:val="100000000000" w:firstRow="1" w:lastRow="0" w:firstColumn="0" w:lastColumn="0" w:oddVBand="0" w:evenVBand="0" w:oddHBand="0" w:evenHBand="0" w:firstRowFirstColumn="0" w:firstRowLastColumn="0" w:lastRowFirstColumn="0" w:lastRowLastColumn="0"/>
-            </w:pPr>
-            <w:proofErr w:type="spellStart"/>
-            <w:r>
-              <w:t>Wattpad</w:t>
-            </w:r>
-            <w:proofErr w:type="spellEnd"/>
+            <w:r>
+              <w:rPr>
+                <w:vertAlign w:val="superscript"/>
+              </w:rPr>
+              <w:t>[2]</w:t>
+            </w:r>
           </w:p>
         </w:tc>
       </w:tr>
@@ -198,7 +166,7 @@
         </w:tc>
         <w:tc>
           <w:tcPr>
-            <w:tcW w:w="1080" w:type="dxa"/>
+            <w:tcW w:w="1440" w:type="dxa"/>
             <w:vAlign w:val="center"/>
           </w:tcPr>
           <w:p>
@@ -224,7 +192,7 @@
         </w:tc>
         <w:tc>
           <w:tcPr>
-            <w:tcW w:w="1309" w:type="dxa"/>
+            <w:tcW w:w="1440" w:type="dxa"/>
             <w:vAlign w:val="center"/>
           </w:tcPr>
           <w:p>
@@ -246,29 +214,7 @@
         </w:tc>
         <w:tc>
           <w:tcPr>
-            <w:tcW w:w="1408" w:type="dxa"/>
-            <w:vAlign w:val="center"/>
-          </w:tcPr>
-          <w:p>
-            <w:pPr>
-              <w:tabs>
-                <w:tab w:val="left" w:pos="954"/>
-              </w:tabs>
-              <w:jc w:val="center"/>
-              <w:cnfStyle w:val="000000100000" w:firstRow="0" w:lastRow="0" w:firstColumn="0" w:lastColumn="0" w:oddVBand="0" w:evenVBand="0" w:oddHBand="1" w:evenHBand="0" w:firstRowFirstColumn="0" w:firstRowLastColumn="0" w:lastRowFirstColumn="0" w:lastRowLastColumn="0"/>
-            </w:pPr>
-            <w:r>
-              <w:rPr>
-                <w:sz w:val="28"/>
-                <w:szCs w:val="28"/>
-              </w:rPr>
-              <w:sym w:font="Symbol" w:char="F0D6"/>
-            </w:r>
-          </w:p>
-        </w:tc>
-        <w:tc>
-          <w:tcPr>
-            <w:tcW w:w="1087" w:type="dxa"/>
+            <w:tcW w:w="1440" w:type="dxa"/>
             <w:vAlign w:val="center"/>
           </w:tcPr>
           <w:p>
@@ -321,7 +267,7 @@
         </w:tc>
         <w:tc>
           <w:tcPr>
-            <w:tcW w:w="1080" w:type="dxa"/>
+            <w:tcW w:w="1440" w:type="dxa"/>
             <w:vAlign w:val="center"/>
           </w:tcPr>
           <w:p>
@@ -343,7 +289,7 @@
         </w:tc>
         <w:tc>
           <w:tcPr>
-            <w:tcW w:w="1309" w:type="dxa"/>
+            <w:tcW w:w="1440" w:type="dxa"/>
             <w:vAlign w:val="center"/>
           </w:tcPr>
           <w:p>
@@ -365,29 +311,7 @@
         </w:tc>
         <w:tc>
           <w:tcPr>
-            <w:tcW w:w="1408" w:type="dxa"/>
-            <w:vAlign w:val="center"/>
-          </w:tcPr>
-          <w:p>
-            <w:pPr>
-              <w:tabs>
-                <w:tab w:val="left" w:pos="954"/>
-              </w:tabs>
-              <w:jc w:val="center"/>
-              <w:cnfStyle w:val="000000010000" w:firstRow="0" w:lastRow="0" w:firstColumn="0" w:lastColumn="0" w:oddVBand="0" w:evenVBand="0" w:oddHBand="0" w:evenHBand="1" w:firstRowFirstColumn="0" w:firstRowLastColumn="0" w:lastRowFirstColumn="0" w:lastRowLastColumn="0"/>
-            </w:pPr>
-            <w:r>
-              <w:rPr>
-                <w:sz w:val="28"/>
-                <w:szCs w:val="28"/>
-              </w:rPr>
-              <w:sym w:font="Symbol" w:char="F0D6"/>
-            </w:r>
-          </w:p>
-        </w:tc>
-        <w:tc>
-          <w:tcPr>
-            <w:tcW w:w="1087" w:type="dxa"/>
+            <w:tcW w:w="1440" w:type="dxa"/>
             <w:vAlign w:val="center"/>
           </w:tcPr>
           <w:p>
@@ -440,7 +364,7 @@
         </w:tc>
         <w:tc>
           <w:tcPr>
-            <w:tcW w:w="1080" w:type="dxa"/>
+            <w:tcW w:w="1440" w:type="dxa"/>
             <w:vAlign w:val="center"/>
           </w:tcPr>
           <w:p>
@@ -462,7 +386,7 @@
         </w:tc>
         <w:tc>
           <w:tcPr>
-            <w:tcW w:w="1309" w:type="dxa"/>
+            <w:tcW w:w="1440" w:type="dxa"/>
             <w:vAlign w:val="center"/>
           </w:tcPr>
           <w:p>
@@ -484,7 +408,7 @@
         </w:tc>
         <w:tc>
           <w:tcPr>
-            <w:tcW w:w="1408" w:type="dxa"/>
+            <w:tcW w:w="1440" w:type="dxa"/>
             <w:vAlign w:val="center"/>
           </w:tcPr>
           <w:p>
@@ -495,28 +419,8 @@
               <w:jc w:val="center"/>
               <w:cnfStyle w:val="000000100000" w:firstRow="0" w:lastRow="0" w:firstColumn="0" w:lastColumn="0" w:oddVBand="0" w:evenVBand="0" w:oddHBand="1" w:evenHBand="0" w:firstRowFirstColumn="0" w:firstRowLastColumn="0" w:lastRowFirstColumn="0" w:lastRowLastColumn="0"/>
             </w:pPr>
-            <w:r>
-              <w:rPr>
-                <w:sz w:val="28"/>
-                <w:szCs w:val="28"/>
-              </w:rPr>
-              <w:sym w:font="Symbol" w:char="F0D6"/>
-            </w:r>
-          </w:p>
-        </w:tc>
-        <w:tc>
-          <w:tcPr>
-            <w:tcW w:w="1087" w:type="dxa"/>
-            <w:vAlign w:val="center"/>
-          </w:tcPr>
-          <w:p>
-            <w:pPr>
-              <w:tabs>
-                <w:tab w:val="left" w:pos="954"/>
-              </w:tabs>
-              <w:jc w:val="center"/>
-              <w:cnfStyle w:val="000000100000" w:firstRow="0" w:lastRow="0" w:firstColumn="0" w:lastColumn="0" w:oddVBand="0" w:evenVBand="0" w:oddHBand="1" w:evenHBand="0" w:firstRowFirstColumn="0" w:firstRowLastColumn="0" w:lastRowFirstColumn="0" w:lastRowLastColumn="0"/>
-            </w:pPr>
+            <w:bookmarkStart w:id="0" w:name="_GoBack"/>
+            <w:bookmarkEnd w:id="0"/>
             <w:r>
               <w:rPr>
                 <w:sz w:val="28"/>
@@ -559,7 +463,7 @@
         </w:tc>
         <w:tc>
           <w:tcPr>
-            <w:tcW w:w="1080" w:type="dxa"/>
+            <w:tcW w:w="1440" w:type="dxa"/>
             <w:vAlign w:val="center"/>
           </w:tcPr>
           <w:p>
@@ -581,7 +485,7 @@
         </w:tc>
         <w:tc>
           <w:tcPr>
-            <w:tcW w:w="1309" w:type="dxa"/>
+            <w:tcW w:w="1440" w:type="dxa"/>
             <w:vAlign w:val="center"/>
           </w:tcPr>
           <w:p>
@@ -603,29 +507,7 @@
         </w:tc>
         <w:tc>
           <w:tcPr>
-            <w:tcW w:w="1408" w:type="dxa"/>
-            <w:vAlign w:val="center"/>
-          </w:tcPr>
-          <w:p>
-            <w:pPr>
-              <w:tabs>
-                <w:tab w:val="left" w:pos="954"/>
-              </w:tabs>
-              <w:jc w:val="center"/>
-              <w:cnfStyle w:val="000000010000" w:firstRow="0" w:lastRow="0" w:firstColumn="0" w:lastColumn="0" w:oddVBand="0" w:evenVBand="0" w:oddHBand="0" w:evenHBand="1" w:firstRowFirstColumn="0" w:firstRowLastColumn="0" w:lastRowFirstColumn="0" w:lastRowLastColumn="0"/>
-            </w:pPr>
-            <w:r>
-              <w:rPr>
-                <w:sz w:val="28"/>
-                <w:szCs w:val="28"/>
-              </w:rPr>
-              <w:sym w:font="Symbol" w:char="F0C4"/>
-            </w:r>
-          </w:p>
-        </w:tc>
-        <w:tc>
-          <w:tcPr>
-            <w:tcW w:w="1087" w:type="dxa"/>
+            <w:tcW w:w="1440" w:type="dxa"/>
             <w:vAlign w:val="center"/>
           </w:tcPr>
           <w:p>
@@ -670,7 +552,7 @@
         </w:tc>
         <w:tc>
           <w:tcPr>
-            <w:tcW w:w="1080" w:type="dxa"/>
+            <w:tcW w:w="1440" w:type="dxa"/>
             <w:vAlign w:val="center"/>
           </w:tcPr>
           <w:p>
@@ -698,7 +580,7 @@
         </w:tc>
         <w:tc>
           <w:tcPr>
-            <w:tcW w:w="1309" w:type="dxa"/>
+            <w:tcW w:w="1440" w:type="dxa"/>
             <w:vAlign w:val="center"/>
           </w:tcPr>
           <w:p>
@@ -728,35 +610,7 @@
         </w:tc>
         <w:tc>
           <w:tcPr>
-            <w:tcW w:w="1408" w:type="dxa"/>
-            <w:vAlign w:val="center"/>
-          </w:tcPr>
-          <w:p>
-            <w:pPr>
-              <w:tabs>
-                <w:tab w:val="left" w:pos="954"/>
-              </w:tabs>
-              <w:jc w:val="center"/>
-              <w:cnfStyle w:val="000000100000" w:firstRow="0" w:lastRow="0" w:firstColumn="0" w:lastColumn="0" w:oddVBand="0" w:evenVBand="0" w:oddHBand="1" w:evenHBand="0" w:firstRowFirstColumn="0" w:firstRowLastColumn="0" w:lastRowFirstColumn="0" w:lastRowLastColumn="0"/>
-              <w:rPr>
-                <w:b/>
-                <w:bCs/>
-              </w:rPr>
-            </w:pPr>
-            <w:r>
-              <w:rPr>
-                <w:b/>
-                <w:bCs/>
-                <w:sz w:val="28"/>
-                <w:szCs w:val="28"/>
-              </w:rPr>
-              <w:sym w:font="Symbol" w:char="F0C4"/>
-            </w:r>
-          </w:p>
-        </w:tc>
-        <w:tc>
-          <w:tcPr>
-            <w:tcW w:w="1087" w:type="dxa"/>
+            <w:tcW w:w="1440" w:type="dxa"/>
             <w:vAlign w:val="center"/>
           </w:tcPr>
           <w:p>
@@ -809,7 +663,7 @@
         </w:tc>
         <w:tc>
           <w:tcPr>
-            <w:tcW w:w="1080" w:type="dxa"/>
+            <w:tcW w:w="1440" w:type="dxa"/>
             <w:vAlign w:val="center"/>
           </w:tcPr>
           <w:p>
@@ -839,7 +693,7 @@
         </w:tc>
         <w:tc>
           <w:tcPr>
-            <w:tcW w:w="1309" w:type="dxa"/>
+            <w:tcW w:w="1440" w:type="dxa"/>
             <w:vAlign w:val="center"/>
           </w:tcPr>
           <w:p>
@@ -867,35 +721,7 @@
         </w:tc>
         <w:tc>
           <w:tcPr>
-            <w:tcW w:w="1408" w:type="dxa"/>
-            <w:vAlign w:val="center"/>
-          </w:tcPr>
-          <w:p>
-            <w:pPr>
-              <w:tabs>
-                <w:tab w:val="left" w:pos="954"/>
-              </w:tabs>
-              <w:jc w:val="center"/>
-              <w:cnfStyle w:val="000000010000" w:firstRow="0" w:lastRow="0" w:firstColumn="0" w:lastColumn="0" w:oddVBand="0" w:evenVBand="0" w:oddHBand="0" w:evenHBand="1" w:firstRowFirstColumn="0" w:firstRowLastColumn="0" w:lastRowFirstColumn="0" w:lastRowLastColumn="0"/>
-              <w:rPr>
-                <w:b/>
-                <w:bCs/>
-              </w:rPr>
-            </w:pPr>
-            <w:r>
-              <w:rPr>
-                <w:b/>
-                <w:bCs/>
-                <w:sz w:val="28"/>
-                <w:szCs w:val="28"/>
-              </w:rPr>
-              <w:sym w:font="Symbol" w:char="F0C4"/>
-            </w:r>
-          </w:p>
-        </w:tc>
-        <w:tc>
-          <w:tcPr>
-            <w:tcW w:w="1087" w:type="dxa"/>
+            <w:tcW w:w="1440" w:type="dxa"/>
             <w:vAlign w:val="center"/>
           </w:tcPr>
           <w:p>
@@ -948,7 +774,7 @@
         </w:tc>
         <w:tc>
           <w:tcPr>
-            <w:tcW w:w="1080" w:type="dxa"/>
+            <w:tcW w:w="1440" w:type="dxa"/>
             <w:vAlign w:val="center"/>
           </w:tcPr>
           <w:p>
@@ -976,7 +802,7 @@
         </w:tc>
         <w:tc>
           <w:tcPr>
-            <w:tcW w:w="1309" w:type="dxa"/>
+            <w:tcW w:w="1440" w:type="dxa"/>
             <w:vAlign w:val="center"/>
           </w:tcPr>
           <w:p>
@@ -1004,35 +830,7 @@
         </w:tc>
         <w:tc>
           <w:tcPr>
-            <w:tcW w:w="1408" w:type="dxa"/>
-            <w:vAlign w:val="center"/>
-          </w:tcPr>
-          <w:p>
-            <w:pPr>
-              <w:tabs>
-                <w:tab w:val="left" w:pos="954"/>
-              </w:tabs>
-              <w:jc w:val="center"/>
-              <w:cnfStyle w:val="000000100000" w:firstRow="0" w:lastRow="0" w:firstColumn="0" w:lastColumn="0" w:oddVBand="0" w:evenVBand="0" w:oddHBand="1" w:evenHBand="0" w:firstRowFirstColumn="0" w:firstRowLastColumn="0" w:lastRowFirstColumn="0" w:lastRowLastColumn="0"/>
-              <w:rPr>
-                <w:b/>
-                <w:bCs/>
-              </w:rPr>
-            </w:pPr>
-            <w:r>
-              <w:rPr>
-                <w:b/>
-                <w:bCs/>
-                <w:sz w:val="28"/>
-                <w:szCs w:val="28"/>
-              </w:rPr>
-              <w:sym w:font="Symbol" w:char="F0C4"/>
-            </w:r>
-          </w:p>
-        </w:tc>
-        <w:tc>
-          <w:tcPr>
-            <w:tcW w:w="1087" w:type="dxa"/>
+            <w:tcW w:w="1440" w:type="dxa"/>
             <w:vAlign w:val="center"/>
           </w:tcPr>
           <w:p>
@@ -1091,7 +889,7 @@
         </w:tc>
         <w:tc>
           <w:tcPr>
-            <w:tcW w:w="1080" w:type="dxa"/>
+            <w:tcW w:w="1440" w:type="dxa"/>
             <w:vAlign w:val="center"/>
           </w:tcPr>
           <w:p>
@@ -1113,7 +911,7 @@
         </w:tc>
         <w:tc>
           <w:tcPr>
-            <w:tcW w:w="1309" w:type="dxa"/>
+            <w:tcW w:w="1440" w:type="dxa"/>
             <w:vAlign w:val="center"/>
           </w:tcPr>
           <w:p>
@@ -1135,29 +933,7 @@
         </w:tc>
         <w:tc>
           <w:tcPr>
-            <w:tcW w:w="1408" w:type="dxa"/>
-            <w:vAlign w:val="center"/>
-          </w:tcPr>
-          <w:p>
-            <w:pPr>
-              <w:tabs>
-                <w:tab w:val="left" w:pos="954"/>
-              </w:tabs>
-              <w:jc w:val="center"/>
-              <w:cnfStyle w:val="000000010000" w:firstRow="0" w:lastRow="0" w:firstColumn="0" w:lastColumn="0" w:oddVBand="0" w:evenVBand="0" w:oddHBand="0" w:evenHBand="1" w:firstRowFirstColumn="0" w:firstRowLastColumn="0" w:lastRowFirstColumn="0" w:lastRowLastColumn="0"/>
-            </w:pPr>
-            <w:r>
-              <w:rPr>
-                <w:sz w:val="28"/>
-                <w:szCs w:val="28"/>
-              </w:rPr>
-              <w:sym w:font="Symbol" w:char="F0D6"/>
-            </w:r>
-          </w:p>
-        </w:tc>
-        <w:tc>
-          <w:tcPr>
-            <w:tcW w:w="1087" w:type="dxa"/>
+            <w:tcW w:w="1440" w:type="dxa"/>
             <w:vAlign w:val="center"/>
           </w:tcPr>
           <w:p>
@@ -1210,7 +986,7 @@
         </w:tc>
         <w:tc>
           <w:tcPr>
-            <w:tcW w:w="1080" w:type="dxa"/>
+            <w:tcW w:w="1440" w:type="dxa"/>
             <w:vAlign w:val="center"/>
           </w:tcPr>
           <w:p>
@@ -1232,7 +1008,7 @@
         </w:tc>
         <w:tc>
           <w:tcPr>
-            <w:tcW w:w="1309" w:type="dxa"/>
+            <w:tcW w:w="1440" w:type="dxa"/>
             <w:vAlign w:val="center"/>
           </w:tcPr>
           <w:p>
@@ -1254,29 +1030,7 @@
         </w:tc>
         <w:tc>
           <w:tcPr>
-            <w:tcW w:w="1408" w:type="dxa"/>
-            <w:vAlign w:val="center"/>
-          </w:tcPr>
-          <w:p>
-            <w:pPr>
-              <w:tabs>
-                <w:tab w:val="left" w:pos="954"/>
-              </w:tabs>
-              <w:jc w:val="center"/>
-              <w:cnfStyle w:val="000000100000" w:firstRow="0" w:lastRow="0" w:firstColumn="0" w:lastColumn="0" w:oddVBand="0" w:evenVBand="0" w:oddHBand="1" w:evenHBand="0" w:firstRowFirstColumn="0" w:firstRowLastColumn="0" w:lastRowFirstColumn="0" w:lastRowLastColumn="0"/>
-            </w:pPr>
-            <w:r>
-              <w:rPr>
-                <w:sz w:val="28"/>
-                <w:szCs w:val="28"/>
-              </w:rPr>
-              <w:sym w:font="Symbol" w:char="F0D6"/>
-            </w:r>
-          </w:p>
-        </w:tc>
-        <w:tc>
-          <w:tcPr>
-            <w:tcW w:w="1087" w:type="dxa"/>
+            <w:tcW w:w="1440" w:type="dxa"/>
             <w:vAlign w:val="center"/>
           </w:tcPr>
           <w:p>
@@ -1304,6 +1058,174 @@
           <w:tab w:val="left" w:pos="954"/>
         </w:tabs>
       </w:pPr>
+    </w:p>
+    <w:p>
+      <w:pPr>
+        <w:tabs>
+          <w:tab w:val="left" w:pos="954"/>
+        </w:tabs>
+        <w:rPr>
+          <w:b/>
+          <w:bCs/>
+        </w:rPr>
+      </w:pPr>
+      <w:r>
+        <w:rPr>
+          <w:b/>
+          <w:bCs/>
+        </w:rPr>
+        <w:t>REFERENCES:</w:t>
+      </w:r>
+    </w:p>
+    <w:p>
+      <w:pPr>
+        <w:tabs>
+          <w:tab w:val="left" w:pos="954"/>
+        </w:tabs>
+        <w:ind w:left="270" w:hanging="270"/>
+      </w:pPr>
+      <w:r>
+        <w:t xml:space="preserve">[1] </w:t>
+      </w:r>
+      <w:proofErr w:type="spellStart"/>
+      <w:r>
+        <w:rPr>
+          <w:color w:val="333333"/>
+          <w:shd w:val="clear" w:color="auto" w:fill="FFFFFF"/>
+        </w:rPr>
+        <w:t>Goodreads</w:t>
+      </w:r>
+      <w:proofErr w:type="spellEnd"/>
+      <w:r>
+        <w:rPr>
+          <w:color w:val="333333"/>
+          <w:shd w:val="clear" w:color="auto" w:fill="FFFFFF"/>
+        </w:rPr>
+        <w:t>. (</w:t>
+      </w:r>
+      <w:r>
+        <w:rPr>
+          <w:color w:val="333333"/>
+          <w:shd w:val="clear" w:color="auto" w:fill="FFFFFF"/>
+        </w:rPr>
+        <w:t>2018</w:t>
+      </w:r>
+      <w:r>
+        <w:rPr>
+          <w:color w:val="333333"/>
+          <w:shd w:val="clear" w:color="auto" w:fill="FFFFFF"/>
+        </w:rPr>
+        <w:t>)</w:t>
+      </w:r>
+      <w:r>
+        <w:rPr>
+          <w:color w:val="333333"/>
+          <w:shd w:val="clear" w:color="auto" w:fill="FFFFFF"/>
+        </w:rPr>
+        <w:t xml:space="preserve">. </w:t>
+      </w:r>
+      <w:r>
+        <w:rPr>
+          <w:i/>
+          <w:iCs/>
+          <w:color w:val="333333"/>
+          <w:shd w:val="clear" w:color="auto" w:fill="FFFFFF"/>
+        </w:rPr>
+        <w:t xml:space="preserve">Meet your next favorite book. </w:t>
+      </w:r>
+      <w:proofErr w:type="gramStart"/>
+      <w:r>
+        <w:rPr>
+          <w:color w:val="333333"/>
+          <w:shd w:val="clear" w:color="auto" w:fill="FFFFFF"/>
+        </w:rPr>
+        <w:t>[Online].</w:t>
+      </w:r>
+      <w:proofErr w:type="gramEnd"/>
+      <w:r>
+        <w:rPr>
+          <w:color w:val="333333"/>
+          <w:shd w:val="clear" w:color="auto" w:fill="FFFFFF"/>
+        </w:rPr>
+        <w:t xml:space="preserve"> Available: </w:t>
+      </w:r>
+      <w:r>
+        <w:t>https://www.goodreads.com/</w:t>
+      </w:r>
+      <w:r>
+        <w:rPr>
+          <w:color w:val="333333"/>
+          <w:shd w:val="clear" w:color="auto" w:fill="FFFFFF"/>
+        </w:rPr>
+        <w:t xml:space="preserve">. </w:t>
+      </w:r>
+      <w:proofErr w:type="gramStart"/>
+      <w:r>
+        <w:rPr>
+          <w:color w:val="333333"/>
+          <w:shd w:val="clear" w:color="auto" w:fill="FFFFFF"/>
+        </w:rPr>
+        <w:t>[Accessed: 17</w:t>
+      </w:r>
+      <w:r>
+        <w:rPr>
+          <w:color w:val="333333"/>
+          <w:shd w:val="clear" w:color="auto" w:fill="FFFFFF"/>
+        </w:rPr>
+        <w:t>-Apr-2019].</w:t>
+      </w:r>
+      <w:proofErr w:type="gramEnd"/>
+    </w:p>
+    <w:p>
+      <w:pPr>
+        <w:tabs>
+          <w:tab w:val="left" w:pos="954"/>
+        </w:tabs>
+        <w:ind w:left="270" w:hanging="270"/>
+      </w:pPr>
+    </w:p>
+    <w:p>
+      <w:pPr>
+        <w:tabs>
+          <w:tab w:val="left" w:pos="954"/>
+        </w:tabs>
+        <w:ind w:left="270" w:hanging="270"/>
+      </w:pPr>
+      <w:r>
+        <w:t xml:space="preserve">[2] </w:t>
+      </w:r>
+      <w:proofErr w:type="spellStart"/>
+      <w:r>
+        <w:t>Wattpad</w:t>
+      </w:r>
+      <w:proofErr w:type="spellEnd"/>
+      <w:r>
+        <w:t xml:space="preserve">. (2019). </w:t>
+      </w:r>
+      <w:proofErr w:type="gramStart"/>
+      <w:r>
+        <w:rPr>
+          <w:i/>
+          <w:iCs/>
+        </w:rPr>
+        <w:t>The</w:t>
+      </w:r>
+      <w:proofErr w:type="gramEnd"/>
+      <w:r>
+        <w:rPr>
+          <w:i/>
+          <w:iCs/>
+        </w:rPr>
+        <w:t xml:space="preserve"> world’s most-loved social storytelling platform.</w:t>
+      </w:r>
+      <w:r>
+        <w:t xml:space="preserve"> [Online] Available at: https://www.wattpad.com/. </w:t>
+      </w:r>
+      <w:proofErr w:type="gramStart"/>
+      <w:r>
+        <w:t>[Accessed: 15-Apr-2019].</w:t>
+      </w:r>
+      <w:proofErr w:type="gramEnd"/>
     </w:p>
     <w:sectPr>
       <w:headerReference w:type="default" r:id="rId10"/>
@@ -1378,7 +1300,7 @@
         <w:sz w:val="24"/>
         <w:szCs w:val="24"/>
       </w:rPr>
-      <w:t>PROJECT: READARY (Deliverable2)</w:t>
+      <w:t>PROJECT: READARY (Deliverable2 Section5)</w:t>
     </w:r>
   </w:p>
 </w:hdr>
@@ -3232,7 +3154,7 @@
 </file>
 
 <file path=customXml/itemProps2.xml><?xml version="1.0" encoding="utf-8"?>
-<ds:datastoreItem xmlns:ds="http://schemas.openxmlformats.org/officeDocument/2006/customXml" ds:itemID="{507E430F-A966-4724-ACFA-9956196655DE}">
+<ds:datastoreItem xmlns:ds="http://schemas.openxmlformats.org/officeDocument/2006/customXml" ds:itemID="{7D514D51-EEB5-473F-95FC-C00185EBB79E}">
   <ds:schemaRefs>
     <ds:schemaRef ds:uri="http://schemas.openxmlformats.org/officeDocument/2006/bibliography"/>
   </ds:schemaRefs>

</xml_diff>